<commit_message>
Added changes for Week 2
Added additional details to user guide, improvements, and project description to reflect the changes this week.
</commit_message>
<xml_diff>
--- a/CST236 Files/CLC Registration and Login Pages.docx
+++ b/CST236 Files/CLC Registration and Login Pages.docx
@@ -254,28 +254,80 @@
         </w:rPr>
         <w:t>-commerce site. The customer has the ability to create an account with a username, name, and password. The user then is able to login from the login page and are taken to a page that displays that they’ve logged in successfully.</w:t>
       </w:r>
-    </w:p>
-    <w:p>
-      <w:pPr>
-        <w:pStyle w:val="NormalWeb"/>
-        <w:shd w:val="clear" w:color="auto" w:fill="FFFFFF"/>
-        <w:spacing w:line="480" w:lineRule="auto"/>
-        <w:jc w:val="center"/>
-        <w:rPr>
-          <w:szCs w:val="20"/>
-        </w:rPr>
-      </w:pPr>
-    </w:p>
-    <w:p>
-      <w:pPr>
-        <w:pStyle w:val="NormalWeb"/>
-        <w:shd w:val="clear" w:color="auto" w:fill="FFFFFF"/>
-        <w:spacing w:line="480" w:lineRule="auto"/>
-        <w:jc w:val="center"/>
-        <w:rPr>
-          <w:szCs w:val="20"/>
-        </w:rPr>
-      </w:pPr>
+      <w:r>
+        <w:rPr>
+          <w:szCs w:val="20"/>
+        </w:rPr>
+        <w:t xml:space="preserve"> </w:t>
+      </w:r>
+    </w:p>
+    <w:p>
+      <w:pPr>
+        <w:pStyle w:val="NormalWeb"/>
+        <w:shd w:val="clear" w:color="auto" w:fill="FFFFFF"/>
+        <w:spacing w:line="480" w:lineRule="auto"/>
+        <w:rPr>
+          <w:szCs w:val="20"/>
+        </w:rPr>
+      </w:pPr>
+      <w:r>
+        <w:rPr>
+          <w:szCs w:val="20"/>
+        </w:rPr>
+        <w:t>Week2:</w:t>
+      </w:r>
+    </w:p>
+    <w:p>
+      <w:pPr>
+        <w:pStyle w:val="NormalWeb"/>
+        <w:shd w:val="clear" w:color="auto" w:fill="FFFFFF"/>
+        <w:spacing w:line="480" w:lineRule="auto"/>
+        <w:rPr>
+          <w:szCs w:val="20"/>
+        </w:rPr>
+      </w:pPr>
+      <w:r>
+        <w:rPr>
+          <w:szCs w:val="20"/>
+        </w:rPr>
+        <w:t xml:space="preserve">Added an </w:t>
+      </w:r>
+      <w:proofErr w:type="spellStart"/>
+      <w:r>
+        <w:rPr>
+          <w:szCs w:val="20"/>
+        </w:rPr>
+        <w:t>adminPanel</w:t>
+      </w:r>
+      <w:proofErr w:type="spellEnd"/>
+      <w:r>
+        <w:rPr>
+          <w:szCs w:val="20"/>
+        </w:rPr>
+        <w:t xml:space="preserve"> page that allows you to </w:t>
+      </w:r>
+      <w:proofErr w:type="spellStart"/>
+      <w:proofErr w:type="gramStart"/>
+      <w:r>
+        <w:rPr>
+          <w:szCs w:val="20"/>
+        </w:rPr>
+        <w:t>create,delete</w:t>
+      </w:r>
+      <w:proofErr w:type="gramEnd"/>
+      <w:r>
+        <w:rPr>
+          <w:szCs w:val="20"/>
+        </w:rPr>
+        <w:t>,update,request</w:t>
+      </w:r>
+      <w:proofErr w:type="spellEnd"/>
+      <w:r>
+        <w:rPr>
+          <w:szCs w:val="20"/>
+        </w:rPr>
+        <w:t xml:space="preserve"> data from the catalog and product tables.</w:t>
+      </w:r>
     </w:p>
     <w:p>
       <w:pPr>
@@ -414,6 +466,7 @@
           <w:szCs w:val="20"/>
         </w:rPr>
       </w:pPr>
+      <w:bookmarkStart w:id="0" w:name="_GoBack"/>
       <w:r>
         <w:rPr>
           <w:szCs w:val="20"/>
@@ -421,6 +474,7 @@
         <w:t>https://github.com/twiley6/CST-236-CLC</w:t>
       </w:r>
     </w:p>
+    <w:bookmarkEnd w:id="0"/>
     <w:p>
       <w:pPr>
         <w:pStyle w:val="NormalWeb"/>
@@ -595,6 +649,22 @@
         <w:rPr>
           <w:szCs w:val="20"/>
         </w:rPr>
+        <w:t>Week1:</w:t>
+      </w:r>
+    </w:p>
+    <w:p>
+      <w:pPr>
+        <w:pStyle w:val="NormalWeb"/>
+        <w:shd w:val="clear" w:color="auto" w:fill="FFFFFF"/>
+        <w:spacing w:line="480" w:lineRule="auto"/>
+        <w:rPr>
+          <w:szCs w:val="20"/>
+        </w:rPr>
+      </w:pPr>
+      <w:r>
+        <w:rPr>
+          <w:szCs w:val="20"/>
+        </w:rPr>
         <w:t xml:space="preserve">In </w:t>
       </w:r>
       <w:proofErr w:type="spellStart"/>
@@ -611,8 +681,6 @@
         </w:rPr>
         <w:t xml:space="preserve"> create a new global variable with your DB connection </w:t>
       </w:r>
-      <w:bookmarkStart w:id="0" w:name="_GoBack"/>
-      <w:bookmarkEnd w:id="0"/>
     </w:p>
     <w:p>
       <w:pPr>
@@ -708,101 +776,112 @@
           <w:szCs w:val="20"/>
         </w:rPr>
       </w:pPr>
-    </w:p>
-    <w:p>
-      <w:pPr>
-        <w:pStyle w:val="NormalWeb"/>
-        <w:shd w:val="clear" w:color="auto" w:fill="FFFFFF"/>
-        <w:spacing w:line="480" w:lineRule="auto"/>
-        <w:rPr>
-          <w:szCs w:val="20"/>
-        </w:rPr>
-      </w:pPr>
-    </w:p>
-    <w:p>
-      <w:pPr>
-        <w:pStyle w:val="NormalWeb"/>
-        <w:shd w:val="clear" w:color="auto" w:fill="FFFFFF"/>
-        <w:spacing w:line="480" w:lineRule="auto"/>
-        <w:rPr>
-          <w:szCs w:val="20"/>
-        </w:rPr>
-      </w:pPr>
-    </w:p>
-    <w:p>
-      <w:pPr>
-        <w:pStyle w:val="NormalWeb"/>
-        <w:shd w:val="clear" w:color="auto" w:fill="FFFFFF"/>
-        <w:spacing w:line="480" w:lineRule="auto"/>
-        <w:rPr>
-          <w:szCs w:val="20"/>
-        </w:rPr>
-      </w:pPr>
-    </w:p>
-    <w:p>
-      <w:pPr>
-        <w:pStyle w:val="NormalWeb"/>
-        <w:shd w:val="clear" w:color="auto" w:fill="FFFFFF"/>
-        <w:spacing w:line="480" w:lineRule="auto"/>
-        <w:rPr>
-          <w:szCs w:val="20"/>
-        </w:rPr>
-      </w:pPr>
-    </w:p>
-    <w:p>
-      <w:pPr>
-        <w:pStyle w:val="NormalWeb"/>
-        <w:shd w:val="clear" w:color="auto" w:fill="FFFFFF"/>
-        <w:spacing w:line="480" w:lineRule="auto"/>
-        <w:rPr>
-          <w:szCs w:val="20"/>
-        </w:rPr>
-      </w:pPr>
-    </w:p>
-    <w:p>
-      <w:pPr>
-        <w:pStyle w:val="NormalWeb"/>
-        <w:shd w:val="clear" w:color="auto" w:fill="FFFFFF"/>
-        <w:spacing w:line="480" w:lineRule="auto"/>
-        <w:rPr>
-          <w:szCs w:val="20"/>
-        </w:rPr>
-      </w:pPr>
-    </w:p>
-    <w:p>
-      <w:pPr>
-        <w:pStyle w:val="NormalWeb"/>
-        <w:shd w:val="clear" w:color="auto" w:fill="FFFFFF"/>
-        <w:spacing w:line="480" w:lineRule="auto"/>
-        <w:rPr>
-          <w:szCs w:val="20"/>
-        </w:rPr>
-      </w:pPr>
-    </w:p>
-    <w:p>
-      <w:pPr>
-        <w:pStyle w:val="NormalWeb"/>
-        <w:shd w:val="clear" w:color="auto" w:fill="FFFFFF"/>
-        <w:spacing w:line="480" w:lineRule="auto"/>
-        <w:rPr>
-          <w:szCs w:val="20"/>
-        </w:rPr>
-      </w:pPr>
-    </w:p>
-    <w:p>
-      <w:pPr>
-        <w:pStyle w:val="NormalWeb"/>
-        <w:shd w:val="clear" w:color="auto" w:fill="FFFFFF"/>
-        <w:spacing w:line="480" w:lineRule="auto"/>
-        <w:jc w:val="center"/>
-        <w:rPr>
-          <w:szCs w:val="20"/>
-        </w:rPr>
-      </w:pPr>
-      <w:r>
-        <w:rPr>
-          <w:szCs w:val="20"/>
-        </w:rPr>
+      <w:r>
+        <w:rPr>
+          <w:szCs w:val="20"/>
+        </w:rPr>
+        <w:t>Week2:</w:t>
+      </w:r>
+    </w:p>
+    <w:p>
+      <w:pPr>
+        <w:pStyle w:val="NormalWeb"/>
+        <w:shd w:val="clear" w:color="auto" w:fill="FFFFFF"/>
+        <w:spacing w:line="480" w:lineRule="auto"/>
+        <w:rPr>
+          <w:szCs w:val="20"/>
+        </w:rPr>
+      </w:pPr>
+      <w:r>
+        <w:rPr>
+          <w:szCs w:val="20"/>
+        </w:rPr>
+        <w:t xml:space="preserve">To view the </w:t>
+      </w:r>
+      <w:proofErr w:type="spellStart"/>
+      <w:r>
+        <w:rPr>
+          <w:szCs w:val="20"/>
+        </w:rPr>
+        <w:t>adminPanel</w:t>
+      </w:r>
+      <w:proofErr w:type="spellEnd"/>
+      <w:r>
+        <w:rPr>
+          <w:szCs w:val="20"/>
+        </w:rPr>
+        <w:t xml:space="preserve"> page you do not currently have to logon to get to the page. You can click on the </w:t>
+      </w:r>
+      <w:proofErr w:type="spellStart"/>
+      <w:r>
+        <w:rPr>
+          <w:szCs w:val="20"/>
+        </w:rPr>
+        <w:t>adminPanel</w:t>
+      </w:r>
+      <w:proofErr w:type="spellEnd"/>
+      <w:r>
+        <w:rPr>
+          <w:szCs w:val="20"/>
+        </w:rPr>
+        <w:t xml:space="preserve"> page to get to it and perform the functions on the page.</w:t>
+      </w:r>
+    </w:p>
+    <w:p>
+      <w:pPr>
+        <w:pStyle w:val="NormalWeb"/>
+        <w:shd w:val="clear" w:color="auto" w:fill="FFFFFF"/>
+        <w:spacing w:line="480" w:lineRule="auto"/>
+        <w:rPr>
+          <w:szCs w:val="20"/>
+        </w:rPr>
+      </w:pPr>
+    </w:p>
+    <w:p>
+      <w:pPr>
+        <w:pStyle w:val="NormalWeb"/>
+        <w:shd w:val="clear" w:color="auto" w:fill="FFFFFF"/>
+        <w:spacing w:line="480" w:lineRule="auto"/>
+        <w:rPr>
+          <w:szCs w:val="20"/>
+        </w:rPr>
+      </w:pPr>
+    </w:p>
+    <w:p>
+      <w:pPr>
+        <w:pStyle w:val="NormalWeb"/>
+        <w:shd w:val="clear" w:color="auto" w:fill="FFFFFF"/>
+        <w:spacing w:line="480" w:lineRule="auto"/>
+        <w:rPr>
+          <w:szCs w:val="20"/>
+        </w:rPr>
+      </w:pPr>
+    </w:p>
+    <w:p>
+      <w:pPr>
+        <w:pStyle w:val="NormalWeb"/>
+        <w:shd w:val="clear" w:color="auto" w:fill="FFFFFF"/>
+        <w:spacing w:line="480" w:lineRule="auto"/>
+        <w:rPr>
+          <w:szCs w:val="20"/>
+        </w:rPr>
+      </w:pPr>
+    </w:p>
+    <w:p>
+      <w:pPr>
+        <w:pStyle w:val="NormalWeb"/>
+        <w:shd w:val="clear" w:color="auto" w:fill="FFFFFF"/>
+        <w:spacing w:line="480" w:lineRule="auto"/>
+        <w:jc w:val="center"/>
+        <w:rPr>
+          <w:szCs w:val="20"/>
+        </w:rPr>
+      </w:pPr>
+      <w:r>
+        <w:rPr>
+          <w:szCs w:val="20"/>
+        </w:rPr>
+        <w:lastRenderedPageBreak/>
         <w:t>Improvements</w:t>
       </w:r>
     </w:p>
@@ -819,6 +898,22 @@
         <w:rPr>
           <w:szCs w:val="20"/>
         </w:rPr>
+        <w:t>Week1:</w:t>
+      </w:r>
+    </w:p>
+    <w:p>
+      <w:pPr>
+        <w:pStyle w:val="NormalWeb"/>
+        <w:shd w:val="clear" w:color="auto" w:fill="FFFFFF"/>
+        <w:spacing w:line="480" w:lineRule="auto"/>
+        <w:rPr>
+          <w:szCs w:val="20"/>
+        </w:rPr>
+      </w:pPr>
+      <w:r>
+        <w:rPr>
+          <w:szCs w:val="20"/>
+        </w:rPr>
         <w:t xml:space="preserve">Better error handling for invalid user or password on login. We can change textbox border color </w:t>
       </w:r>
       <w:proofErr w:type="gramStart"/>
@@ -845,6 +940,70 @@
           <w:szCs w:val="20"/>
         </w:rPr>
       </w:pPr>
+      <w:r>
+        <w:rPr>
+          <w:szCs w:val="20"/>
+        </w:rPr>
+        <w:t>Week2:</w:t>
+      </w:r>
+    </w:p>
+    <w:p>
+      <w:pPr>
+        <w:pStyle w:val="NormalWeb"/>
+        <w:shd w:val="clear" w:color="auto" w:fill="FFFFFF"/>
+        <w:spacing w:line="480" w:lineRule="auto"/>
+        <w:rPr>
+          <w:szCs w:val="20"/>
+        </w:rPr>
+      </w:pPr>
+      <w:r>
+        <w:rPr>
+          <w:szCs w:val="20"/>
+        </w:rPr>
+        <w:t xml:space="preserve">Populate </w:t>
+      </w:r>
+      <w:proofErr w:type="spellStart"/>
+      <w:r>
+        <w:rPr>
+          <w:szCs w:val="20"/>
+        </w:rPr>
+        <w:t>textfields</w:t>
+      </w:r>
+      <w:proofErr w:type="spellEnd"/>
+      <w:r>
+        <w:rPr>
+          <w:szCs w:val="20"/>
+        </w:rPr>
+        <w:t xml:space="preserve"> with data belonging to the selected index in the select </w:t>
+      </w:r>
+      <w:proofErr w:type="spellStart"/>
+      <w:r>
+        <w:rPr>
+          <w:szCs w:val="20"/>
+        </w:rPr>
+        <w:t>combobox</w:t>
+      </w:r>
+      <w:proofErr w:type="spellEnd"/>
+      <w:r>
+        <w:rPr>
+          <w:szCs w:val="20"/>
+        </w:rPr>
+        <w:t xml:space="preserve">. I have most of the code done for this but ran into issues parsing the </w:t>
+      </w:r>
+      <w:proofErr w:type="spellStart"/>
+      <w:r>
+        <w:rPr>
+          <w:szCs w:val="20"/>
+        </w:rPr>
+        <w:t>json</w:t>
+      </w:r>
+      <w:proofErr w:type="spellEnd"/>
+      <w:r>
+        <w:rPr>
+          <w:szCs w:val="20"/>
+        </w:rPr>
+        <w:t xml:space="preserve"> that we are getting back from the server.</w:t>
+      </w:r>
     </w:p>
     <w:p>
       <w:pPr>
@@ -1121,7 +1280,7 @@
             <w:sz w:val="24"/>
             <w:szCs w:val="20"/>
           </w:rPr>
-          <w:t>6</w:t>
+          <w:t>3</w:t>
         </w:r>
         <w:r>
           <w:rPr>

</xml_diff>